<commit_message>
Added images and updated narrative
</commit_message>
<xml_diff>
--- a/Artifact3/Artifact 3 - Databases - Narrative.docx
+++ b/Artifact3/Artifact 3 - Databases - Narrative.docx
@@ -271,7 +271,6 @@
     <w:p>
       <w:pPr>
         <w:spacing w:line="480" w:lineRule="auto"/>
-        <w:ind w:firstLine="720"/>
         <w:rPr>
           <w:rFonts w:ascii="Times New Roman" w:hAnsi="Times New Roman" w:cs="Times New Roman"/>
         </w:rPr>
@@ -279,22 +278,54 @@
       <w:r>
         <w:rPr>
           <w:rFonts w:ascii="Times New Roman" w:hAnsi="Times New Roman" w:cs="Times New Roman"/>
-        </w:rPr>
-        <w:t xml:space="preserve">The process for creating the page to handle new user registration was almost the same as creating the page to update the profile. A new component was created and added to the route list, and an identical form code was placed in the new component. The </w:t>
-      </w:r>
-      <w:proofErr w:type="gramStart"/>
-      <w:r>
-        <w:rPr>
-          <w:rFonts w:ascii="Times New Roman" w:hAnsi="Times New Roman" w:cs="Times New Roman"/>
-        </w:rPr>
-        <w:t>back-end</w:t>
-      </w:r>
-      <w:proofErr w:type="gramEnd"/>
-      <w:r>
-        <w:rPr>
-          <w:rFonts w:ascii="Times New Roman" w:hAnsi="Times New Roman" w:cs="Times New Roman"/>
-        </w:rPr>
-        <w:t xml:space="preserve"> already had code written to handle new user registration, and the service in Angular had unused code for sending the form data to the API, leaving the only change to inject the service in the component to complete the process.</w:t>
+          <w:noProof/>
+        </w:rPr>
+        <w:drawing>
+          <wp:inline distT="0" distB="0" distL="0" distR="0" wp14:anchorId="5E6B8974" wp14:editId="39B9CF22">
+            <wp:extent cx="3327400" cy="2955201"/>
+            <wp:effectExtent l="12700" t="12700" r="12700" b="17145"/>
+            <wp:docPr id="1228713777" name="Picture 1" descr="A screenshot of a login form&#10;&#10;Description automatically generated"/>
+            <wp:cNvGraphicFramePr>
+              <a:graphicFrameLocks xmlns:a="http://schemas.openxmlformats.org/drawingml/2006/main" noChangeAspect="1"/>
+            </wp:cNvGraphicFramePr>
+            <a:graphic xmlns:a="http://schemas.openxmlformats.org/drawingml/2006/main">
+              <a:graphicData uri="http://schemas.openxmlformats.org/drawingml/2006/picture">
+                <pic:pic xmlns:pic="http://schemas.openxmlformats.org/drawingml/2006/picture">
+                  <pic:nvPicPr>
+                    <pic:cNvPr id="1228713777" name="Picture 1" descr="A screenshot of a login form&#10;&#10;Description automatically generated"/>
+                    <pic:cNvPicPr/>
+                  </pic:nvPicPr>
+                  <pic:blipFill>
+                    <a:blip r:embed="rId4" cstate="print">
+                      <a:extLst>
+                        <a:ext uri="{28A0092B-C50C-407E-A947-70E740481C1C}">
+                          <a14:useLocalDpi xmlns:a14="http://schemas.microsoft.com/office/drawing/2010/main" val="0"/>
+                        </a:ext>
+                      </a:extLst>
+                    </a:blip>
+                    <a:stretch>
+                      <a:fillRect/>
+                    </a:stretch>
+                  </pic:blipFill>
+                  <pic:spPr>
+                    <a:xfrm>
+                      <a:off x="0" y="0"/>
+                      <a:ext cx="3352669" cy="2977643"/>
+                    </a:xfrm>
+                    <a:prstGeom prst="rect">
+                      <a:avLst/>
+                    </a:prstGeom>
+                    <a:ln>
+                      <a:solidFill>
+                        <a:schemeClr val="accent1"/>
+                      </a:solidFill>
+                    </a:ln>
+                  </pic:spPr>
+                </pic:pic>
+              </a:graphicData>
+            </a:graphic>
+          </wp:inline>
+        </w:drawing>
       </w:r>
     </w:p>
     <w:p>
@@ -309,14 +340,82 @@
         <w:rPr>
           <w:rFonts w:ascii="Times New Roman" w:hAnsi="Times New Roman" w:cs="Times New Roman"/>
         </w:rPr>
-        <w:t xml:space="preserve">I developed a security mindset that anticipates adversarial exploits in software architecture and designs to expose potential vulnerabilities, mitigate design flaws, and ensure privacy and enhanced security of data and resources by implementing security controls to prevent other users or guests from modifying another user's profile information. The same </w:t>
-      </w:r>
-      <w:r>
-        <w:rPr>
-          <w:rFonts w:ascii="Times New Roman" w:hAnsi="Times New Roman" w:cs="Times New Roman"/>
-        </w:rPr>
         <w:lastRenderedPageBreak/>
-        <w:t>security control is added to prevent a guest user from creating new accounts. For both cases, the user is now required to be logged in with a security token that is generated from the server. If the user is not logged in, they will now get an error if they try to register a new account or update their profile information.</w:t>
+        <w:t xml:space="preserve">The process for creating the page to handle new user registration was almost the same as creating the page to update the profile. A new component was created and added to the route list, and an identical form code was placed in the new component. The </w:t>
+      </w:r>
+      <w:proofErr w:type="gramStart"/>
+      <w:r>
+        <w:rPr>
+          <w:rFonts w:ascii="Times New Roman" w:hAnsi="Times New Roman" w:cs="Times New Roman"/>
+        </w:rPr>
+        <w:t>back-end</w:t>
+      </w:r>
+      <w:proofErr w:type="gramEnd"/>
+      <w:r>
+        <w:rPr>
+          <w:rFonts w:ascii="Times New Roman" w:hAnsi="Times New Roman" w:cs="Times New Roman"/>
+        </w:rPr>
+        <w:t xml:space="preserve"> already had code written to handle new user registration, and the service in Angular had unused code for sending the form data to the API, leaving the only change to inject the service in the component to complete the process.</w:t>
+      </w:r>
+    </w:p>
+    <w:p>
+      <w:pPr>
+        <w:spacing w:line="480" w:lineRule="auto"/>
+        <w:rPr>
+          <w:rFonts w:ascii="Times New Roman" w:hAnsi="Times New Roman" w:cs="Times New Roman"/>
+        </w:rPr>
+      </w:pPr>
+      <w:r>
+        <w:rPr>
+          <w:rFonts w:ascii="Times New Roman" w:hAnsi="Times New Roman" w:cs="Times New Roman"/>
+          <w:noProof/>
+        </w:rPr>
+        <w:drawing>
+          <wp:inline distT="0" distB="0" distL="0" distR="0" wp14:anchorId="548E3A0D" wp14:editId="34D3BB00">
+            <wp:extent cx="3149600" cy="2814100"/>
+            <wp:effectExtent l="12700" t="12700" r="12700" b="18415"/>
+            <wp:docPr id="1604185575" name="Picture 2" descr="A screenshot of a login form&#10;&#10;Description automatically generated"/>
+            <wp:cNvGraphicFramePr>
+              <a:graphicFrameLocks xmlns:a="http://schemas.openxmlformats.org/drawingml/2006/main" noChangeAspect="1"/>
+            </wp:cNvGraphicFramePr>
+            <a:graphic xmlns:a="http://schemas.openxmlformats.org/drawingml/2006/main">
+              <a:graphicData uri="http://schemas.openxmlformats.org/drawingml/2006/picture">
+                <pic:pic xmlns:pic="http://schemas.openxmlformats.org/drawingml/2006/picture">
+                  <pic:nvPicPr>
+                    <pic:cNvPr id="1604185575" name="Picture 2" descr="A screenshot of a login form&#10;&#10;Description automatically generated"/>
+                    <pic:cNvPicPr/>
+                  </pic:nvPicPr>
+                  <pic:blipFill>
+                    <a:blip r:embed="rId5" cstate="print">
+                      <a:extLst>
+                        <a:ext uri="{28A0092B-C50C-407E-A947-70E740481C1C}">
+                          <a14:useLocalDpi xmlns:a14="http://schemas.microsoft.com/office/drawing/2010/main" val="0"/>
+                        </a:ext>
+                      </a:extLst>
+                    </a:blip>
+                    <a:stretch>
+                      <a:fillRect/>
+                    </a:stretch>
+                  </pic:blipFill>
+                  <pic:spPr>
+                    <a:xfrm>
+                      <a:off x="0" y="0"/>
+                      <a:ext cx="3166775" cy="2829445"/>
+                    </a:xfrm>
+                    <a:prstGeom prst="rect">
+                      <a:avLst/>
+                    </a:prstGeom>
+                    <a:ln>
+                      <a:solidFill>
+                        <a:schemeClr val="accent1"/>
+                      </a:solidFill>
+                    </a:ln>
+                  </pic:spPr>
+                </pic:pic>
+              </a:graphicData>
+            </a:graphic>
+          </wp:inline>
+        </w:drawing>
       </w:r>
     </w:p>
     <w:p>
@@ -331,6 +430,22 @@
         <w:rPr>
           <w:rFonts w:ascii="Times New Roman" w:hAnsi="Times New Roman" w:cs="Times New Roman"/>
         </w:rPr>
+        <w:t>I developed a security mindset that anticipates adversarial exploits in software architecture and designs to expose potential vulnerabilities, mitigate design flaws, and ensure privacy and enhanced security of data and resources by implementing security controls to prevent other users or guests from modifying another user's profile information. The same security control is added to prevent a guest user from creating new accounts. For both cases, the user is now required to be logged in with a security token that is generated from the server. If the user is not logged in, they will now get an error if they try to register a new account or update their profile information.</w:t>
+      </w:r>
+    </w:p>
+    <w:p>
+      <w:pPr>
+        <w:spacing w:line="480" w:lineRule="auto"/>
+        <w:ind w:firstLine="720"/>
+        <w:rPr>
+          <w:rFonts w:ascii="Times New Roman" w:hAnsi="Times New Roman" w:cs="Times New Roman"/>
+        </w:rPr>
+      </w:pPr>
+      <w:r>
+        <w:rPr>
+          <w:rFonts w:ascii="Times New Roman" w:hAnsi="Times New Roman" w:cs="Times New Roman"/>
+        </w:rPr>
+        <w:lastRenderedPageBreak/>
         <w:t>When adding the enhancements to the artifact, there were a few discoveries. The first one is figuring out how the authentication service handles reading the token so it can keep track of which user is making the request. Once that is figured out, the enhancement of updating the profile information can be added. The second discovery was making sure the mongoose driver was updating the correct record. At first, the record would appear to be updated, but it wasn't taking the correct input for the user that was logged in, and this would create a security issue. After revising the code to only use the ID from the user's token, the security bug was fixed, and the correct record was updated.</w:t>
       </w:r>
     </w:p>

</xml_diff>